<commit_message>
updated dependancy for plugin
</commit_message>
<xml_diff>
--- a/documentation technique.docx
+++ b/documentation technique.docx
@@ -2360,165 +2360,144 @@
     </w:p>
     <w:p>
       <w:pPr>
-        <w:pStyle w:val="PrformatHTML"/>
         <w:shd w:val="clear" w:color="auto" w:fill="2B2B2B"/>
-        <w:rPr>
+        <w:tabs>
+          <w:tab w:val="left" w:pos="916"/>
+          <w:tab w:val="left" w:pos="1832"/>
+          <w:tab w:val="left" w:pos="2748"/>
+          <w:tab w:val="left" w:pos="3664"/>
+          <w:tab w:val="left" w:pos="4580"/>
+          <w:tab w:val="left" w:pos="5496"/>
+          <w:tab w:val="left" w:pos="6412"/>
+          <w:tab w:val="left" w:pos="7328"/>
+          <w:tab w:val="left" w:pos="8244"/>
+          <w:tab w:val="left" w:pos="9160"/>
+          <w:tab w:val="left" w:pos="10076"/>
+          <w:tab w:val="left" w:pos="10992"/>
+          <w:tab w:val="left" w:pos="11908"/>
+          <w:tab w:val="left" w:pos="12824"/>
+          <w:tab w:val="left" w:pos="13740"/>
+          <w:tab w:val="left" w:pos="14656"/>
+        </w:tabs>
+        <w:spacing w:after="0" w:line="240" w:lineRule="auto"/>
+        <w:rPr>
+          <w:rFonts w:ascii="Courier New" w:eastAsia="Times New Roman" w:hAnsi="Courier New" w:cs="Courier New"/>
           <w:color w:val="A9B7C6"/>
-          <w:lang w:val="en-US"/>
-        </w:rPr>
-      </w:pPr>
-      <w:r>
-        <w:rPr>
+          <w:sz w:val="20"/>
+          <w:szCs w:val="20"/>
+          <w:lang w:val="en-US" w:eastAsia="fr-FR"/>
+        </w:rPr>
+      </w:pPr>
+      <w:r>
+        <w:rPr>
+          <w:rFonts w:ascii="Courier New" w:eastAsia="Times New Roman" w:hAnsi="Courier New" w:cs="Courier New"/>
           <w:color w:val="E8BF6A"/>
-          <w:lang w:val="en-US"/>
+          <w:sz w:val="20"/>
+          <w:szCs w:val="20"/>
+          <w:lang w:val="en-US" w:eastAsia="fr-FR"/>
         </w:rPr>
         <w:t>&lt;dependency&gt;</w:t>
       </w:r>
       <w:r>
         <w:rPr>
+          <w:rFonts w:ascii="Courier New" w:eastAsia="Times New Roman" w:hAnsi="Courier New" w:cs="Courier New"/>
           <w:color w:val="E8BF6A"/>
-          <w:lang w:val="en-US"/>
+          <w:sz w:val="20"/>
+          <w:szCs w:val="20"/>
+          <w:lang w:val="en-US" w:eastAsia="fr-FR"/>
         </w:rPr>
         <w:br/>
-        <w:t xml:space="preserve">    &lt;</w:t>
-      </w:r>
-      <w:proofErr w:type="spellStart"/>
-      <w:r>
-        <w:rPr>
+        <w:t xml:space="preserve">    &lt;groupId&gt;</w:t>
+      </w:r>
+      <w:r>
+        <w:rPr>
+          <w:rFonts w:ascii="Courier New" w:eastAsia="Times New Roman" w:hAnsi="Courier New" w:cs="Courier New"/>
+          <w:color w:val="A9B7C6"/>
+          <w:sz w:val="20"/>
+          <w:szCs w:val="20"/>
+          <w:lang w:val="en-US" w:eastAsia="fr-FR"/>
+        </w:rPr>
+        <w:t>com.esgi</w:t>
+      </w:r>
+      <w:r>
+        <w:rPr>
+          <w:rFonts w:ascii="Courier New" w:eastAsia="Times New Roman" w:hAnsi="Courier New" w:cs="Courier New"/>
           <w:color w:val="E8BF6A"/>
-          <w:lang w:val="en-US"/>
-        </w:rPr>
-        <w:t>groupId</w:t>
-      </w:r>
-      <w:proofErr w:type="spellEnd"/>
-      <w:r>
-        <w:rPr>
+          <w:sz w:val="20"/>
+          <w:szCs w:val="20"/>
+          <w:lang w:val="en-US" w:eastAsia="fr-FR"/>
+        </w:rPr>
+        <w:t>&lt;/groupId&gt;</w:t>
+      </w:r>
+      <w:r>
+        <w:rPr>
+          <w:rFonts w:ascii="Courier New" w:eastAsia="Times New Roman" w:hAnsi="Courier New" w:cs="Courier New"/>
           <w:color w:val="E8BF6A"/>
-          <w:lang w:val="en-US"/>
-        </w:rPr>
-        <w:t>&gt;</w:t>
-      </w:r>
-      <w:proofErr w:type="spellStart"/>
-      <w:r>
-        <w:rPr>
+          <w:sz w:val="20"/>
+          <w:szCs w:val="20"/>
+          <w:lang w:val="en-US" w:eastAsia="fr-FR"/>
+        </w:rPr>
+        <w:br/>
+        <w:t xml:space="preserve">    &lt;artifactId&gt;</w:t>
+      </w:r>
+      <w:r>
+        <w:rPr>
+          <w:rFonts w:ascii="Courier New" w:eastAsia="Times New Roman" w:hAnsi="Courier New" w:cs="Courier New"/>
           <w:color w:val="A9B7C6"/>
-          <w:lang w:val="en-US"/>
-        </w:rPr>
-        <w:t>com.esgi</w:t>
-      </w:r>
-      <w:proofErr w:type="spellEnd"/>
-      <w:r>
-        <w:rPr>
+          <w:sz w:val="20"/>
+          <w:szCs w:val="20"/>
+          <w:lang w:val="en-US" w:eastAsia="fr-FR"/>
+        </w:rPr>
+        <w:t>hackme</w:t>
+      </w:r>
+      <w:r>
+        <w:rPr>
+          <w:rFonts w:ascii="Courier New" w:eastAsia="Times New Roman" w:hAnsi="Courier New" w:cs="Courier New"/>
           <w:color w:val="E8BF6A"/>
-          <w:lang w:val="en-US"/>
-        </w:rPr>
-        <w:t>&lt;/</w:t>
-      </w:r>
-      <w:proofErr w:type="spellStart"/>
-      <w:r>
-        <w:rPr>
+          <w:sz w:val="20"/>
+          <w:szCs w:val="20"/>
+          <w:lang w:val="en-US" w:eastAsia="fr-FR"/>
+        </w:rPr>
+        <w:t>&lt;/artifactId&gt;</w:t>
+      </w:r>
+      <w:r>
+        <w:rPr>
+          <w:rFonts w:ascii="Courier New" w:eastAsia="Times New Roman" w:hAnsi="Courier New" w:cs="Courier New"/>
           <w:color w:val="E8BF6A"/>
-          <w:lang w:val="en-US"/>
-        </w:rPr>
-        <w:t>groupId</w:t>
-      </w:r>
-      <w:proofErr w:type="spellEnd"/>
-      <w:r>
-        <w:rPr>
-          <w:color w:val="E8BF6A"/>
-          <w:lang w:val="en-US"/>
-        </w:rPr>
-        <w:t>&gt;</w:t>
-      </w:r>
-      <w:r>
-        <w:rPr>
-          <w:color w:val="E8BF6A"/>
-          <w:lang w:val="en-US"/>
-        </w:rPr>
-        <w:br/>
-        <w:t xml:space="preserve">    &lt;</w:t>
-      </w:r>
-      <w:proofErr w:type="spellStart"/>
-      <w:r>
-        <w:rPr>
-          <w:color w:val="E8BF6A"/>
-          <w:lang w:val="en-US"/>
-        </w:rPr>
-        <w:t>artifactId</w:t>
-      </w:r>
-      <w:proofErr w:type="spellEnd"/>
-      <w:r>
-        <w:rPr>
-          <w:color w:val="E8BF6A"/>
-          <w:lang w:val="en-US"/>
-        </w:rPr>
-        <w:t>&gt;</w:t>
-      </w:r>
-      <w:proofErr w:type="spellStart"/>
-      <w:r>
-        <w:rPr>
-          <w:color w:val="A9B7C6"/>
-          <w:lang w:val="en-US"/>
-        </w:rPr>
-        <w:t>hackme</w:t>
-      </w:r>
-      <w:proofErr w:type="spellEnd"/>
-      <w:r>
-        <w:rPr>
-          <w:color w:val="A9B7C6"/>
-          <w:lang w:val="en-US"/>
-        </w:rPr>
-        <w:t>-library</w:t>
-      </w:r>
-      <w:r>
-        <w:rPr>
-          <w:color w:val="E8BF6A"/>
-          <w:lang w:val="en-US"/>
-        </w:rPr>
-        <w:t>&lt;/</w:t>
-      </w:r>
-      <w:proofErr w:type="spellStart"/>
-      <w:r>
-        <w:rPr>
-          <w:color w:val="E8BF6A"/>
-          <w:lang w:val="en-US"/>
-        </w:rPr>
-        <w:t>artifactId</w:t>
-      </w:r>
-      <w:proofErr w:type="spellEnd"/>
-      <w:r>
-        <w:rPr>
-          <w:color w:val="E8BF6A"/>
-          <w:lang w:val="en-US"/>
-        </w:rPr>
-        <w:t>&gt;</w:t>
-      </w:r>
-      <w:r>
-        <w:rPr>
-          <w:color w:val="E8BF6A"/>
-          <w:lang w:val="en-US"/>
+          <w:sz w:val="20"/>
+          <w:szCs w:val="20"/>
+          <w:lang w:val="en-US" w:eastAsia="fr-FR"/>
         </w:rPr>
         <w:br/>
         <w:t xml:space="preserve">    &lt;version&gt;</w:t>
       </w:r>
       <w:r>
         <w:rPr>
+          <w:rFonts w:ascii="Courier New" w:eastAsia="Times New Roman" w:hAnsi="Courier New" w:cs="Courier New"/>
           <w:color w:val="A9B7C6"/>
-          <w:lang w:val="en-US"/>
+          <w:sz w:val="20"/>
+          <w:szCs w:val="20"/>
+          <w:lang w:val="en-US" w:eastAsia="fr-FR"/>
         </w:rPr>
         <w:t>1.0.0</w:t>
       </w:r>
       <w:r>
         <w:rPr>
+          <w:rFonts w:ascii="Courier New" w:eastAsia="Times New Roman" w:hAnsi="Courier New" w:cs="Courier New"/>
           <w:color w:val="E8BF6A"/>
-          <w:lang w:val="en-US"/>
+          <w:sz w:val="20"/>
+          <w:szCs w:val="20"/>
+          <w:lang w:val="en-US" w:eastAsia="fr-FR"/>
         </w:rPr>
         <w:t>&lt;/version&gt;</w:t>
       </w:r>
       <w:r>
         <w:rPr>
+          <w:rFonts w:ascii="Courier New" w:eastAsia="Times New Roman" w:hAnsi="Courier New" w:cs="Courier New"/>
           <w:color w:val="E8BF6A"/>
-          <w:lang w:val="en-US"/>
+          <w:sz w:val="20"/>
+          <w:szCs w:val="20"/>
+          <w:lang w:val="en-US" w:eastAsia="fr-FR"/>
         </w:rPr>
         <w:br/>
         <w:t>&lt;/dependency&gt;</w:t>
@@ -2530,6 +2509,8 @@
           <w:lang w:val="en-US"/>
         </w:rPr>
       </w:pPr>
+      <w:bookmarkStart w:id="10" w:name="_GoBack"/>
+      <w:bookmarkEnd w:id="10"/>
     </w:p>
     <w:p>
       <w:r>
@@ -2569,32 +2550,32 @@
       <w:pPr>
         <w:pStyle w:val="Titre2"/>
       </w:pPr>
-      <w:bookmarkStart w:id="10" w:name="_Toc520058788"/>
+      <w:bookmarkStart w:id="11" w:name="_Toc520058788"/>
       <w:r>
         <w:t>Site web</w:t>
       </w:r>
-      <w:bookmarkEnd w:id="10"/>
+      <w:bookmarkEnd w:id="11"/>
     </w:p>
     <w:p/>
     <w:p>
       <w:pPr>
         <w:pStyle w:val="Titre1"/>
       </w:pPr>
-      <w:bookmarkStart w:id="11" w:name="_Toc520058789"/>
+      <w:bookmarkStart w:id="12" w:name="_Toc520058789"/>
       <w:r>
         <w:t>Utilisation</w:t>
       </w:r>
-      <w:bookmarkEnd w:id="11"/>
+      <w:bookmarkEnd w:id="12"/>
     </w:p>
     <w:p>
       <w:pPr>
         <w:pStyle w:val="Titre2"/>
       </w:pPr>
-      <w:bookmarkStart w:id="12" w:name="_Toc520058790"/>
+      <w:bookmarkStart w:id="13" w:name="_Toc520058790"/>
       <w:r>
         <w:t>Commandes pour le client lourd</w:t>
       </w:r>
-      <w:bookmarkEnd w:id="12"/>
+      <w:bookmarkEnd w:id="13"/>
     </w:p>
     <w:p>
       <w:pPr>
@@ -2825,7 +2806,7 @@
       <w:pPr>
         <w:pStyle w:val="Titre2"/>
       </w:pPr>
-      <w:bookmarkStart w:id="13" w:name="_Toc520058791"/>
+      <w:bookmarkStart w:id="14" w:name="_Toc520058791"/>
       <w:r>
         <w:t xml:space="preserve">Commandes pour l'api </w:t>
       </w:r>
@@ -2833,7 +2814,7 @@
       <w:r>
         <w:t>node</w:t>
       </w:r>
-      <w:bookmarkEnd w:id="13"/>
+      <w:bookmarkEnd w:id="14"/>
       <w:proofErr w:type="spellEnd"/>
     </w:p>
     <w:p>
@@ -2938,11 +2919,11 @@
       <w:pPr>
         <w:pStyle w:val="Titre2"/>
       </w:pPr>
-      <w:bookmarkStart w:id="14" w:name="_Toc520058792"/>
+      <w:bookmarkStart w:id="15" w:name="_Toc520058792"/>
       <w:r>
         <w:t>Commandes pour le site web</w:t>
       </w:r>
-      <w:bookmarkEnd w:id="14"/>
+      <w:bookmarkEnd w:id="15"/>
     </w:p>
     <w:p>
       <w:r>
@@ -3055,14 +3036,14 @@
           <w:lang w:val="en-US"/>
         </w:rPr>
       </w:pPr>
-      <w:bookmarkStart w:id="15" w:name="_Toc520058793"/>
+      <w:bookmarkStart w:id="16" w:name="_Toc520058793"/>
       <w:r>
         <w:rPr>
           <w:lang w:val="en-US"/>
         </w:rPr>
         <w:t>Liens</w:t>
       </w:r>
-      <w:bookmarkEnd w:id="15"/>
+      <w:bookmarkEnd w:id="16"/>
     </w:p>
     <w:p>
       <w:pPr>
@@ -3099,21 +3080,7 @@
             <w:rStyle w:val="Lienhypertexte"/>
             <w:lang w:val="en-US"/>
           </w:rPr>
-          <w:t>http://miageprojet2.unice.fr/@api/deki/files/139</w:t>
-        </w:r>
-        <w:r>
-          <w:rPr>
-            <w:rStyle w:val="Lienhypertexte"/>
-            <w:lang w:val="en-US"/>
-          </w:rPr>
-          <w:t>9</w:t>
-        </w:r>
-        <w:r>
-          <w:rPr>
-            <w:rStyle w:val="Lienhypertexte"/>
-            <w:lang w:val="en-US"/>
-          </w:rPr>
-          <w:t>/=02_Chargement_dynamique.pdf</w:t>
+          <w:t>http://miageprojet2.unice.fr/@api/deki/files/1399/=02_Chargement_dynamique.pdf</w:t>
         </w:r>
       </w:hyperlink>
     </w:p>
@@ -3123,8 +3090,6 @@
           <w:lang w:val="en-US"/>
         </w:rPr>
       </w:pPr>
-      <w:bookmarkStart w:id="16" w:name="_GoBack"/>
-      <w:bookmarkEnd w:id="16"/>
     </w:p>
     <w:sectPr>
       <w:pgSz w:w="11906" w:h="16838"/>
@@ -4337,7 +4302,7 @@
 </file>
 
 <file path=customXml/itemProps1.xml><?xml version="1.0" encoding="utf-8"?>
-<ds:datastoreItem xmlns:ds="http://schemas.openxmlformats.org/officeDocument/2006/customXml" ds:itemID="{198542A5-9E6B-4364-9F8D-0697DDE4A03A}">
+<ds:datastoreItem xmlns:ds="http://schemas.openxmlformats.org/officeDocument/2006/customXml" ds:itemID="{F679F39D-3A5A-4BA4-AD80-F177A69AC627}">
   <ds:schemaRefs>
     <ds:schemaRef ds:uri="http://schemas.openxmlformats.org/officeDocument/2006/bibliography"/>
   </ds:schemaRefs>

</xml_diff>